<commit_message>
update report,code and ppt. 1800
</commit_message>
<xml_diff>
--- a/report_template/BDA_Final_Report.docx
+++ b/report_template/BDA_Final_Report.docx
@@ -16084,6 +16084,9 @@
     <w:p>
       <w:pPr>
         <w:jc w:val="center"/>
+        <w:rPr>
+          <w:rFonts w:hint="eastAsia"/>
+        </w:rPr>
       </w:pPr>
       <w:r>
         <w:rPr>
@@ -16143,11 +16146,6 @@
     </w:p>
     <w:p>
       <w:pPr>
-        <w:jc w:val="center"/>
-      </w:pPr>
-    </w:p>
-    <w:p>
-      <w:pPr>
         <w:spacing w:line="400" w:lineRule="exact"/>
         <w:rPr>
           <w:rFonts w:ascii="Times New Roman" w:eastAsia="楷體-繁" w:hAnsi="Times New Roman" w:cs="Times New Roman"/>
@@ -16191,15 +16189,27 @@
         </w:rPr>
         <w:t>、</w:t>
       </w:r>
-      <w:proofErr w:type="spellStart"/>
-      <w:r>
-        <w:rPr>
-          <w:rFonts w:ascii="Times New Roman" w:eastAsia="楷體-繁" w:hAnsi="Times New Roman" w:cs="Times New Roman"/>
-          <w:bCs/>
-        </w:rPr>
-        <w:t>VisITedResources</w:t>
-      </w:r>
-      <w:proofErr w:type="spellEnd"/>
+      <w:r>
+        <w:rPr>
+          <w:rFonts w:ascii="Times New Roman" w:eastAsia="楷體-繁" w:hAnsi="Times New Roman" w:cs="Times New Roman"/>
+          <w:bCs/>
+        </w:rPr>
+        <w:t>Vis</w:t>
+      </w:r>
+      <w:r>
+        <w:rPr>
+          <w:rFonts w:ascii="Times New Roman" w:eastAsia="楷體-繁" w:hAnsi="Times New Roman" w:cs="Times New Roman" w:hint="eastAsia"/>
+          <w:bCs/>
+        </w:rPr>
+        <w:t>i</w:t>
+      </w:r>
+      <w:r>
+        <w:rPr>
+          <w:rFonts w:ascii="Times New Roman" w:eastAsia="楷體-繁" w:hAnsi="Times New Roman" w:cs="Times New Roman"/>
+          <w:bCs/>
+        </w:rPr>
+        <w:t>TedResources</w:t>
+      </w:r>
       <w:r>
         <w:rPr>
           <w:rFonts w:ascii="Times New Roman" w:eastAsia="楷體-繁" w:hAnsi="Times New Roman" w:cs="Times New Roman" w:hint="eastAsia"/>

</xml_diff>